<commit_message>
Modifying sql queries and making JSON
</commit_message>
<xml_diff>
--- a/CEIP_db/Info/CEIP_DatabaseInfo.docx
+++ b/CEIP_db/Info/CEIP_DatabaseInfo.docx
@@ -4097,7 +4097,7 @@
         <w:rPr>
           <w:noProof/>
         </w:rPr>
-        <w:object w:dxaOrig="7202" w:dyaOrig="4679" w14:anchorId="55C39C20">
+        <w:object w:dxaOrig="7202" w:dyaOrig="4679" w14:anchorId="2A1AF5F6">
           <v:shapetype id="_x0000_t75" coordsize="21600,21600" o:spt="75" o:preferrelative="t" path="m@4@5l@4@11@9@11@9@5xe" filled="f" stroked="f">
             <v:stroke joinstyle="miter"/>
             <v:formulas>
@@ -4117,10 +4117,10 @@
             <v:path o:extrusionok="f" gradientshapeok="t" o:connecttype="rect"/>
             <o:lock v:ext="edit" aspectratio="t"/>
           </v:shapetype>
-          <v:shape id="_x0000_i1025" type="#_x0000_t75" alt="" style="width:644.25pt;height:417.95pt;mso-width-percent:0;mso-height-percent:0;mso-width-percent:0;mso-height-percent:0" o:ole="">
+          <v:shape id="_x0000_i1025" type="#_x0000_t75" alt="" style="width:643.9pt;height:418.2pt;mso-width-percent:0;mso-height-percent:0;mso-width-percent:0;mso-height-percent:0" o:ole="">
             <v:imagedata r:id="rId15" o:title=""/>
           </v:shape>
-          <o:OLEObject Type="Embed" ProgID="PowerPoint.Slide.12" ShapeID="_x0000_i1025" DrawAspect="Content" ObjectID="_1746792182" r:id="rId16"/>
+          <o:OLEObject Type="Embed" ProgID="PowerPoint.Slide.12" ShapeID="_x0000_i1025" DrawAspect="Content" ObjectID="_1746810182" r:id="rId16"/>
         </w:object>
       </w:r>
     </w:p>
@@ -9802,11 +9802,9 @@
             <w:pPr>
               <w:pStyle w:val="NoSpacing"/>
             </w:pPr>
-            <w:proofErr w:type="spellStart"/>
-            <w:r>
-              <w:t>ixMaterial</w:t>
-            </w:r>
-            <w:proofErr w:type="spellEnd"/>
+            <w:r>
+              <w:t>22</w:t>
+            </w:r>
           </w:p>
         </w:tc>
         <w:tc>

</xml_diff>